<commit_message>
finished simple baseline model
</commit_message>
<xml_diff>
--- a/hw6_adversarial_attack/hw6_report.docx
+++ b/hw6_adversarial_attack/hw6_report.docx
@@ -397,13 +397,6 @@
           <w:szCs w:val="24"/>
         </w:rPr>
         <w:tab/>
-      </w:r>
-      <w:r>
-        <w:rPr>
-          <w:rFonts w:eastAsia="Arial Unicode MS" w:cs="Arial Unicode MS" w:ascii="Arial Unicode MS" w:hAnsi="Arial Unicode MS"/>
-          <w:sz w:val="24"/>
-          <w:szCs w:val="24"/>
-        </w:rPr>
         <w:t>for several e with same proxy model</w:t>
       </w:r>
     </w:p>
@@ -429,7 +422,7 @@
       <w:pPr>
         <w:pStyle w:val="Normal"/>
         <w:widowControl w:val="false"/>
-        <w:ind w:left="720" w:hanging="360"/>
+        <w:ind w:hanging="0"/>
         <w:rPr>
           <w:rFonts w:ascii="Arial Unicode MS" w:hAnsi="Arial Unicode MS" w:eastAsia="Arial Unicode MS" w:cs="Arial Unicode MS"/>
           <w:color w:val="000000"/>
@@ -438,7 +431,279 @@
         </w:rPr>
       </w:pPr>
       <w:r>
-        <w:rPr/>
+        <w:rPr>
+          <w:rFonts w:eastAsia="Arial Unicode MS" w:cs="Arial Unicode MS" w:ascii="Arial Unicode MS" w:hAnsi="Arial Unicode MS"/>
+          <w:color w:val="000000"/>
+          <w:sz w:val="24"/>
+          <w:szCs w:val="24"/>
+        </w:rPr>
+      </w:r>
+    </w:p>
+    <w:p>
+      <w:pPr>
+        <w:pStyle w:val="Normal"/>
+        <w:widowControl w:val="false"/>
+        <w:ind w:hanging="0"/>
+        <w:rPr>
+          <w:rFonts w:ascii="Arial Unicode MS" w:hAnsi="Arial Unicode MS" w:eastAsia="Arial Unicode MS" w:cs="Arial Unicode MS"/>
+          <w:color w:val="000000"/>
+          <w:sz w:val="24"/>
+          <w:szCs w:val="24"/>
+        </w:rPr>
+      </w:pPr>
+      <w:r>
+        <w:rPr>
+          <w:rFonts w:ascii="Arial Unicode MS" w:hAnsi="Arial Unicode MS" w:cs="Arial Unicode MS" w:eastAsia="Arial Unicode MS"/>
+          <w:color w:val="000000"/>
+          <w:sz w:val="24"/>
+          <w:szCs w:val="24"/>
+        </w:rPr>
+        <w:t>原法：</w:t>
+      </w:r>
+    </w:p>
+    <w:p>
+      <w:pPr>
+        <w:pStyle w:val="Normal"/>
+        <w:widowControl w:val="false"/>
+        <w:ind w:hanging="0"/>
+        <w:rPr>
+          <w:rFonts w:ascii="Arial Unicode MS" w:hAnsi="Arial Unicode MS" w:eastAsia="Arial Unicode MS" w:cs="Arial Unicode MS"/>
+          <w:color w:val="000000"/>
+          <w:sz w:val="24"/>
+          <w:szCs w:val="24"/>
+        </w:rPr>
+      </w:pPr>
+      <w:r>
+        <w:rPr>
+          <w:rFonts w:eastAsia="Arial Unicode MS" w:cs="Arial Unicode MS" w:ascii="Arial Unicode MS" w:hAnsi="Arial Unicode MS"/>
+          <w:color w:val="000000"/>
+          <w:sz w:val="24"/>
+          <w:szCs w:val="24"/>
+        </w:rPr>
+        <w:t>e0.1=classification acc:  0.085 17 200  L-inf 5.55</w:t>
+      </w:r>
+    </w:p>
+    <w:p>
+      <w:pPr>
+        <w:pStyle w:val="Normal"/>
+        <w:widowControl w:val="false"/>
+        <w:ind w:hanging="0"/>
+        <w:rPr>
+          <w:rFonts w:ascii="Arial Unicode MS" w:hAnsi="Arial Unicode MS" w:eastAsia="Arial Unicode MS" w:cs="Arial Unicode MS"/>
+          <w:color w:val="000000"/>
+          <w:sz w:val="24"/>
+          <w:szCs w:val="24"/>
+        </w:rPr>
+      </w:pPr>
+      <w:r>
+        <w:rPr>
+          <w:rFonts w:eastAsia="Arial Unicode MS" w:cs="Arial Unicode MS" w:ascii="Arial Unicode MS" w:hAnsi="Arial Unicode MS"/>
+          <w:color w:val="000000"/>
+          <w:sz w:val="24"/>
+          <w:szCs w:val="24"/>
+        </w:rPr>
+        <w:t>e0.15=classification acc:  0.085 17 200 L-inf 8.325</w:t>
+      </w:r>
+    </w:p>
+    <w:p>
+      <w:pPr>
+        <w:pStyle w:val="Normal"/>
+        <w:widowControl w:val="false"/>
+        <w:ind w:hanging="0"/>
+        <w:rPr>
+          <w:rFonts w:ascii="Arial Unicode MS" w:hAnsi="Arial Unicode MS" w:eastAsia="Arial Unicode MS" w:cs="Arial Unicode MS"/>
+          <w:color w:val="000000"/>
+          <w:sz w:val="24"/>
+          <w:szCs w:val="24"/>
+          <w:highlight w:val="yellow"/>
+        </w:rPr>
+      </w:pPr>
+      <w:r>
+        <w:rPr>
+          <w:rFonts w:eastAsia="Arial Unicode MS" w:cs="Arial Unicode MS" w:ascii="Arial Unicode MS" w:hAnsi="Arial Unicode MS"/>
+          <w:color w:val="000000"/>
+          <w:sz w:val="24"/>
+          <w:szCs w:val="24"/>
+          <w:highlight w:val="yellow"/>
+        </w:rPr>
+        <w:t>e0.1625=classification acc:  0.085 17 200 L-inf 8.325</w:t>
+      </w:r>
+    </w:p>
+    <w:p>
+      <w:pPr>
+        <w:pStyle w:val="Normal"/>
+        <w:widowControl w:val="false"/>
+        <w:ind w:hanging="0"/>
+        <w:rPr>
+          <w:rFonts w:ascii="Arial Unicode MS" w:hAnsi="Arial Unicode MS" w:eastAsia="Arial Unicode MS" w:cs="Arial Unicode MS"/>
+          <w:color w:val="000000"/>
+          <w:sz w:val="24"/>
+          <w:szCs w:val="24"/>
+        </w:rPr>
+      </w:pPr>
+      <w:r>
+        <w:rPr>
+          <w:rFonts w:eastAsia="Arial Unicode MS" w:cs="Arial Unicode MS" w:ascii="Arial Unicode MS" w:hAnsi="Arial Unicode MS"/>
+          <w:color w:val="000000"/>
+          <w:sz w:val="24"/>
+          <w:szCs w:val="24"/>
+        </w:rPr>
+        <w:t>e0.175=classification acc:  0.09 18 200  L-inf 9.25</w:t>
+      </w:r>
+    </w:p>
+    <w:p>
+      <w:pPr>
+        <w:pStyle w:val="Normal"/>
+        <w:widowControl w:val="false"/>
+        <w:ind w:hanging="0"/>
+        <w:rPr>
+          <w:rFonts w:ascii="Arial Unicode MS" w:hAnsi="Arial Unicode MS" w:eastAsia="Arial Unicode MS" w:cs="Arial Unicode MS"/>
+          <w:color w:val="000000"/>
+          <w:sz w:val="24"/>
+          <w:szCs w:val="24"/>
+        </w:rPr>
+      </w:pPr>
+      <w:r>
+        <w:rPr>
+          <w:rFonts w:eastAsia="Arial Unicode MS" w:cs="Arial Unicode MS" w:ascii="Arial Unicode MS" w:hAnsi="Arial Unicode MS"/>
+          <w:color w:val="000000"/>
+          <w:sz w:val="24"/>
+          <w:szCs w:val="24"/>
+        </w:rPr>
+        <w:t>e0.2=classification acc:  0.095 19 200  L-inf 11.1</w:t>
+      </w:r>
+    </w:p>
+    <w:p>
+      <w:pPr>
+        <w:pStyle w:val="Normal"/>
+        <w:widowControl w:val="false"/>
+        <w:ind w:hanging="0"/>
+        <w:rPr>
+          <w:rFonts w:ascii="Arial Unicode MS" w:hAnsi="Arial Unicode MS" w:eastAsia="Arial Unicode MS" w:cs="Arial Unicode MS"/>
+          <w:color w:val="000000"/>
+          <w:sz w:val="24"/>
+          <w:szCs w:val="24"/>
+        </w:rPr>
+      </w:pPr>
+      <w:r>
+        <w:rPr>
+          <w:rFonts w:eastAsia="Arial Unicode MS" w:cs="Arial Unicode MS" w:ascii="Arial Unicode MS" w:hAnsi="Arial Unicode MS"/>
+          <w:color w:val="000000"/>
+          <w:sz w:val="24"/>
+          <w:szCs w:val="24"/>
+        </w:rPr>
+        <w:t>e0.3=classification acc:  0.065 13 200  L-inf 16.65</w:t>
+      </w:r>
+    </w:p>
+    <w:p>
+      <w:pPr>
+        <w:pStyle w:val="Normal"/>
+        <w:widowControl w:val="false"/>
+        <w:ind w:hanging="0"/>
+        <w:rPr>
+          <w:rFonts w:ascii="Arial Unicode MS" w:hAnsi="Arial Unicode MS" w:eastAsia="Arial Unicode MS" w:cs="Arial Unicode MS"/>
+          <w:color w:val="000000"/>
+          <w:sz w:val="24"/>
+          <w:szCs w:val="24"/>
+        </w:rPr>
+      </w:pPr>
+      <w:r>
+        <w:rPr>
+          <w:rFonts w:eastAsia="Arial Unicode MS" w:cs="Arial Unicode MS" w:ascii="Arial Unicode MS" w:hAnsi="Arial Unicode MS"/>
+          <w:color w:val="000000"/>
+          <w:sz w:val="24"/>
+          <w:szCs w:val="24"/>
+        </w:rPr>
+        <w:t>e0.35=classification acc:  0.075 15 200  L-inf 18.5</w:t>
+      </w:r>
+    </w:p>
+    <w:p>
+      <w:pPr>
+        <w:pStyle w:val="Normal"/>
+        <w:widowControl w:val="false"/>
+        <w:ind w:hanging="0"/>
+        <w:rPr>
+          <w:rFonts w:ascii="Arial Unicode MS" w:hAnsi="Arial Unicode MS" w:eastAsia="Arial Unicode MS" w:cs="Arial Unicode MS"/>
+          <w:color w:val="000000"/>
+          <w:sz w:val="24"/>
+          <w:szCs w:val="24"/>
+          <w:highlight w:val="yellow"/>
+        </w:rPr>
+      </w:pPr>
+      <w:r>
+        <w:rPr>
+          <w:rFonts w:eastAsia="Arial Unicode MS" w:cs="Arial Unicode MS" w:ascii="Arial Unicode MS" w:hAnsi="Arial Unicode MS"/>
+          <w:color w:val="000000"/>
+          <w:sz w:val="24"/>
+          <w:szCs w:val="24"/>
+          <w:highlight w:val="yellow"/>
+        </w:rPr>
+        <w:t>e0.3625=classification acc:  0.07 14 200  L-inf 19.425</w:t>
+      </w:r>
+    </w:p>
+    <w:p>
+      <w:pPr>
+        <w:pStyle w:val="Normal"/>
+        <w:widowControl w:val="false"/>
+        <w:ind w:hanging="0"/>
+        <w:rPr>
+          <w:rFonts w:ascii="Arial Unicode MS" w:hAnsi="Arial Unicode MS" w:eastAsia="Arial Unicode MS" w:cs="Arial Unicode MS"/>
+          <w:color w:val="000000"/>
+          <w:sz w:val="24"/>
+          <w:szCs w:val="24"/>
+        </w:rPr>
+      </w:pPr>
+      <w:r>
+        <w:rPr>
+          <w:rFonts w:eastAsia="Arial Unicode MS" w:cs="Arial Unicode MS" w:ascii="Arial Unicode MS" w:hAnsi="Arial Unicode MS"/>
+          <w:color w:val="000000"/>
+          <w:sz w:val="24"/>
+          <w:szCs w:val="24"/>
+        </w:rPr>
+        <w:t>e0.375=classification acc:  0.07 14 200 L-inf 20.35</w:t>
+      </w:r>
+    </w:p>
+    <w:p>
+      <w:pPr>
+        <w:pStyle w:val="Normal"/>
+        <w:widowControl w:val="false"/>
+        <w:ind w:hanging="0"/>
+        <w:rPr>
+          <w:rFonts w:ascii="Arial Unicode MS" w:hAnsi="Arial Unicode MS" w:eastAsia="Arial Unicode MS" w:cs="Arial Unicode MS"/>
+          <w:color w:val="000000"/>
+          <w:sz w:val="24"/>
+          <w:szCs w:val="24"/>
+        </w:rPr>
+      </w:pPr>
+      <w:r>
+        <w:rPr>
+          <w:rFonts w:eastAsia="Arial Unicode MS" w:cs="Arial Unicode MS" w:ascii="Arial Unicode MS" w:hAnsi="Arial Unicode MS"/>
+          <w:color w:val="000000"/>
+          <w:sz w:val="24"/>
+          <w:szCs w:val="24"/>
+        </w:rPr>
+        <w:t>e0.4=classification acc:  0.065 13 200  L-inf 21.275</w:t>
+      </w:r>
+    </w:p>
+    <w:p>
+      <w:pPr>
+        <w:pStyle w:val="Normal"/>
+        <w:widowControl w:val="false"/>
+        <w:ind w:hanging="0"/>
+        <w:rPr>
+          <w:rFonts w:ascii="Arial Unicode MS" w:hAnsi="Arial Unicode MS" w:eastAsia="Arial Unicode MS" w:cs="Arial Unicode MS"/>
+          <w:color w:val="000000"/>
+          <w:sz w:val="24"/>
+          <w:szCs w:val="24"/>
+        </w:rPr>
+      </w:pPr>
+      <w:r>
+        <w:rPr>
+          <w:rFonts w:eastAsia="Arial Unicode MS" w:cs="Arial Unicode MS" w:ascii="Arial Unicode MS" w:hAnsi="Arial Unicode MS"/>
+          <w:color w:val="000000"/>
+          <w:sz w:val="24"/>
+          <w:szCs w:val="24"/>
+        </w:rPr>
       </w:r>
     </w:p>
     <w:p>
@@ -520,6 +785,14 @@
         </w:rPr>
         <w:t>For all model same e</w:t>
       </w:r>
+      <w:r>
+        <w:rPr>
+          <w:rFonts w:eastAsia="Arial Unicode MS" w:cs="Arial Unicode MS" w:ascii="Arial Unicode MS" w:hAnsi="Arial Unicode MS"/>
+          <w:sz w:val="24"/>
+          <w:szCs w:val="24"/>
+        </w:rPr>
+        <w:t>=0.4</w:t>
+      </w:r>
     </w:p>
     <w:p>
       <w:pPr>
@@ -551,7 +824,11 @@
         </w:rPr>
       </w:pPr>
       <w:r>
-        <w:rPr/>
+        <w:rPr>
+          <w:rFonts w:eastAsia="Arial Unicode MS" w:cs="Arial Unicode MS" w:ascii="Arial Unicode MS" w:hAnsi="Arial Unicode MS"/>
+          <w:sz w:val="24"/>
+          <w:szCs w:val="24"/>
+        </w:rPr>
       </w:r>
     </w:p>
     <w:p>
@@ -583,7 +860,7 @@
         <w:gridCol w:w="124"/>
         <w:gridCol w:w="2200"/>
         <w:gridCol w:w="714"/>
-        <w:gridCol w:w="1003"/>
+        <w:gridCol w:w="1002"/>
       </w:tblGrid>
       <w:tr>
         <w:trPr/>
@@ -648,7 +925,7 @@
         </w:tc>
         <w:tc>
           <w:tcPr>
-            <w:tcW w:w="1003" w:type="dxa"/>
+            <w:tcW w:w="1002" w:type="dxa"/>
             <w:tcBorders/>
             <w:shd w:fill="auto" w:val="clear"/>
             <w:vAlign w:val="center"/>
@@ -693,8 +970,8 @@
       </w:tblPr>
       <w:tblGrid>
         <w:gridCol w:w="124"/>
-        <w:gridCol w:w="286"/>
-        <w:gridCol w:w="2200"/>
+        <w:gridCol w:w="285"/>
+        <w:gridCol w:w="2201"/>
         <w:gridCol w:w="714"/>
         <w:gridCol w:w="1003"/>
       </w:tblGrid>
@@ -725,7 +1002,7 @@
         </w:tc>
         <w:tc>
           <w:tcPr>
-            <w:tcW w:w="286" w:type="dxa"/>
+            <w:tcW w:w="285" w:type="dxa"/>
             <w:tcBorders/>
             <w:shd w:fill="auto" w:val="clear"/>
             <w:vAlign w:val="center"/>
@@ -743,7 +1020,7 @@
         </w:tc>
         <w:tc>
           <w:tcPr>
-            <w:tcW w:w="2200" w:type="dxa"/>
+            <w:tcW w:w="2201" w:type="dxa"/>
             <w:tcBorders/>
             <w:shd w:fill="auto" w:val="clear"/>
             <w:vAlign w:val="center"/>
@@ -825,7 +1102,7 @@
       <w:tblGrid>
         <w:gridCol w:w="301"/>
         <w:gridCol w:w="2200"/>
-        <w:gridCol w:w="714"/>
+        <w:gridCol w:w="713"/>
         <w:gridCol w:w="1003"/>
       </w:tblGrid>
       <w:tr>
@@ -868,7 +1145,7 @@
         </w:tc>
         <w:tc>
           <w:tcPr>
-            <w:tcW w:w="714" w:type="dxa"/>
+            <w:tcW w:w="713" w:type="dxa"/>
             <w:tcBorders/>
             <w:shd w:fill="auto" w:val="clear"/>
             <w:vAlign w:val="center"/>
@@ -931,8 +1208,8 @@
       </w:tblPr>
       <w:tblGrid>
         <w:gridCol w:w="124"/>
-        <w:gridCol w:w="286"/>
-        <w:gridCol w:w="2200"/>
+        <w:gridCol w:w="285"/>
+        <w:gridCol w:w="2201"/>
         <w:gridCol w:w="714"/>
         <w:gridCol w:w="1003"/>
       </w:tblGrid>
@@ -963,7 +1240,7 @@
         </w:tc>
         <w:tc>
           <w:tcPr>
-            <w:tcW w:w="286" w:type="dxa"/>
+            <w:tcW w:w="285" w:type="dxa"/>
             <w:tcBorders/>
             <w:shd w:fill="auto" w:val="clear"/>
             <w:vAlign w:val="center"/>
@@ -981,7 +1258,7 @@
         </w:tc>
         <w:tc>
           <w:tcPr>
-            <w:tcW w:w="2200" w:type="dxa"/>
+            <w:tcW w:w="2201" w:type="dxa"/>
             <w:tcBorders/>
             <w:shd w:fill="auto" w:val="clear"/>
             <w:vAlign w:val="center"/>
@@ -1040,10 +1317,14 @@
         <w:pStyle w:val="Normal"/>
         <w:widowControl w:val="false"/>
         <w:ind w:hanging="0"/>
-        <w:rPr/>
-      </w:pPr>
-      <w:r>
-        <w:rPr/>
+        <w:rPr>
+          <w:highlight w:val="yellow"/>
+        </w:rPr>
+      </w:pPr>
+      <w:r>
+        <w:rPr>
+          <w:highlight w:val="yellow"/>
+        </w:rPr>
         <w:t>densenet121, local 13/200, 21.275</w:t>
       </w:r>
     </w:p>
@@ -1063,7 +1344,7 @@
       <w:tblGrid>
         <w:gridCol w:w="301"/>
         <w:gridCol w:w="2200"/>
-        <w:gridCol w:w="714"/>
+        <w:gridCol w:w="713"/>
         <w:gridCol w:w="1003"/>
       </w:tblGrid>
       <w:tr>
@@ -1078,10 +1359,14 @@
           <w:p>
             <w:pPr>
               <w:pStyle w:val="TableContents"/>
-              <w:rPr/>
+              <w:rPr>
+                <w:highlight w:val="yellow"/>
+              </w:rPr>
             </w:pPr>
             <w:r>
-              <w:rPr/>
+              <w:rPr>
+                <w:highlight w:val="yellow"/>
+              </w:rPr>
               <w:t xml:space="preserve">6 </w:t>
             </w:r>
           </w:p>
@@ -1096,17 +1381,21 @@
           <w:p>
             <w:pPr>
               <w:pStyle w:val="TableContents"/>
-              <w:rPr/>
+              <w:rPr>
+                <w:highlight w:val="yellow"/>
+              </w:rPr>
             </w:pPr>
             <w:r>
-              <w:rPr/>
+              <w:rPr>
+                <w:highlight w:val="yellow"/>
+              </w:rPr>
               <w:t xml:space="preserve">2020-04-26 02:51:32 </w:t>
             </w:r>
           </w:p>
         </w:tc>
         <w:tc>
           <w:tcPr>
-            <w:tcW w:w="714" w:type="dxa"/>
+            <w:tcW w:w="713" w:type="dxa"/>
             <w:tcBorders/>
             <w:shd w:fill="auto" w:val="clear"/>
             <w:vAlign w:val="center"/>
@@ -1114,10 +1403,14 @@
           <w:p>
             <w:pPr>
               <w:pStyle w:val="TableContents"/>
-              <w:rPr/>
+              <w:rPr>
+                <w:highlight w:val="yellow"/>
+              </w:rPr>
             </w:pPr>
             <w:r>
-              <w:rPr/>
+              <w:rPr>
+                <w:highlight w:val="yellow"/>
+              </w:rPr>
               <w:t xml:space="preserve">0.935 </w:t>
             </w:r>
           </w:p>
@@ -1132,10 +1425,14 @@
           <w:p>
             <w:pPr>
               <w:pStyle w:val="TableContents"/>
-              <w:rPr/>
+              <w:rPr>
+                <w:highlight w:val="yellow"/>
+              </w:rPr>
             </w:pPr>
             <w:r>
-              <w:rPr/>
+              <w:rPr>
+                <w:highlight w:val="yellow"/>
+              </w:rPr>
               <w:t xml:space="preserve">21.2750 </w:t>
             </w:r>
           </w:p>
@@ -1169,8 +1466,8 @@
       </w:tblPr>
       <w:tblGrid>
         <w:gridCol w:w="124"/>
-        <w:gridCol w:w="286"/>
-        <w:gridCol w:w="2200"/>
+        <w:gridCol w:w="285"/>
+        <w:gridCol w:w="2201"/>
         <w:gridCol w:w="714"/>
         <w:gridCol w:w="1003"/>
       </w:tblGrid>
@@ -1201,7 +1498,7 @@
         </w:tc>
         <w:tc>
           <w:tcPr>
-            <w:tcW w:w="286" w:type="dxa"/>
+            <w:tcW w:w="285" w:type="dxa"/>
             <w:tcBorders/>
             <w:shd w:fill="auto" w:val="clear"/>
             <w:vAlign w:val="center"/>
@@ -1219,7 +1516,7 @@
         </w:tc>
         <w:tc>
           <w:tcPr>
-            <w:tcW w:w="2200" w:type="dxa"/>
+            <w:tcW w:w="2201" w:type="dxa"/>
             <w:tcBorders/>
             <w:shd w:fill="auto" w:val="clear"/>
             <w:vAlign w:val="center"/>
@@ -1297,7 +1594,12 @@
         </w:rPr>
       </w:pPr>
       <w:r>
-        <w:rPr/>
+        <w:rPr>
+          <w:rFonts w:eastAsia="Arial Unicode MS" w:cs="Arial Unicode MS" w:ascii="Arial Unicode MS" w:hAnsi="Arial Unicode MS"/>
+          <w:color w:val="000000"/>
+          <w:sz w:val="24"/>
+          <w:szCs w:val="24"/>
+        </w:rPr>
       </w:r>
     </w:p>
     <w:p>
@@ -1429,7 +1731,12 @@
         </w:rPr>
       </w:pPr>
       <w:r>
-        <w:rPr/>
+        <w:rPr>
+          <w:rFonts w:eastAsia="Arial Unicode MS" w:cs="Arial Unicode MS" w:ascii="Arial Unicode MS" w:hAnsi="Arial Unicode MS"/>
+          <w:color w:val="000000"/>
+          <w:sz w:val="24"/>
+          <w:szCs w:val="24"/>
+        </w:rPr>
       </w:r>
     </w:p>
     <w:p>
@@ -1580,8 +1887,8 @@
         <w:i w:val="false"/>
         <w:u w:val="none"/>
         <w:b w:val="false"/>
+        <w:szCs w:val="36"/>
         <w:highlight w:val="white"/>
-        <w:szCs w:val="36"/>
         <w:rFonts w:eastAsia="Open Sans" w:cs="Open Sans"/>
         <w:color w:val="695D46"/>
       </w:rPr>
@@ -1607,8 +1914,8 @@
         <w:i w:val="false"/>
         <w:u w:val="none"/>
         <w:b w:val="false"/>
+        <w:szCs w:val="28"/>
         <w:highlight w:val="white"/>
-        <w:szCs w:val="28"/>
         <w:rFonts w:cs="Open Sans"/>
         <w:color w:val="695D46"/>
       </w:rPr>
@@ -1634,8 +1941,8 @@
         <w:i w:val="false"/>
         <w:u w:val="none"/>
         <w:b w:val="false"/>
+        <w:szCs w:val="28"/>
         <w:highlight w:val="white"/>
-        <w:szCs w:val="28"/>
         <w:rFonts w:cs="Open Sans"/>
         <w:color w:val="695D46"/>
       </w:rPr>
@@ -1661,8 +1968,8 @@
         <w:i w:val="false"/>
         <w:u w:val="none"/>
         <w:b w:val="false"/>
+        <w:szCs w:val="28"/>
         <w:highlight w:val="white"/>
-        <w:szCs w:val="28"/>
         <w:rFonts w:cs="Open Sans"/>
         <w:color w:val="695D46"/>
       </w:rPr>
@@ -1688,8 +1995,8 @@
         <w:i w:val="false"/>
         <w:u w:val="none"/>
         <w:b w:val="false"/>
+        <w:szCs w:val="28"/>
         <w:highlight w:val="white"/>
-        <w:szCs w:val="28"/>
         <w:rFonts w:cs="Open Sans"/>
         <w:color w:val="695D46"/>
       </w:rPr>
@@ -1715,8 +2022,8 @@
         <w:i w:val="false"/>
         <w:u w:val="none"/>
         <w:b w:val="false"/>
+        <w:szCs w:val="28"/>
         <w:highlight w:val="white"/>
-        <w:szCs w:val="28"/>
         <w:rFonts w:cs="Open Sans"/>
         <w:color w:val="695D46"/>
       </w:rPr>
@@ -1742,8 +2049,8 @@
         <w:i w:val="false"/>
         <w:u w:val="none"/>
         <w:b w:val="false"/>
+        <w:szCs w:val="28"/>
         <w:highlight w:val="white"/>
-        <w:szCs w:val="28"/>
         <w:rFonts w:cs="Open Sans"/>
         <w:color w:val="695D46"/>
       </w:rPr>
@@ -1769,8 +2076,8 @@
         <w:i w:val="false"/>
         <w:u w:val="none"/>
         <w:b w:val="false"/>
+        <w:szCs w:val="28"/>
         <w:highlight w:val="white"/>
-        <w:szCs w:val="28"/>
         <w:rFonts w:cs="Open Sans"/>
         <w:color w:val="695D46"/>
       </w:rPr>
@@ -1796,8 +2103,8 @@
         <w:i w:val="false"/>
         <w:u w:val="none"/>
         <w:b w:val="false"/>
+        <w:szCs w:val="28"/>
         <w:highlight w:val="white"/>
-        <w:szCs w:val="28"/>
         <w:rFonts w:cs="Open Sans"/>
         <w:color w:val="695D46"/>
       </w:rPr>
@@ -1937,7 +2244,6 @@
     <w:rPrDefault>
       <w:rPr>
         <w:rFonts w:ascii="Arial" w:hAnsi="Arial" w:eastAsia="Arial" w:cs="Arial"/>
-        <w:sz w:val="22"/>
         <w:szCs w:val="22"/>
         <w:lang w:val="en-US" w:eastAsia="zh-CN" w:bidi="hi-IN"/>
       </w:rPr>
@@ -1951,11 +2257,13 @@
     <w:qFormat/>
     <w:pPr>
       <w:widowControl w:val="false"/>
+      <w:bidi w:val="0"/>
       <w:spacing w:lineRule="auto" w:line="276"/>
+      <w:jc w:val="left"/>
     </w:pPr>
     <w:rPr>
       <w:rFonts w:ascii="Arial" w:hAnsi="Arial" w:eastAsia="Arial" w:cs="Arial"/>
-      <w:color w:val="auto"/>
+      <w:color w:val="00000A"/>
       <w:sz w:val="22"/>
       <w:szCs w:val="22"/>
       <w:lang w:val="en-US" w:eastAsia="zh-CN" w:bidi="hi-IN"/>
@@ -1963,99 +2271,113 @@
   </w:style>
   <w:style w:type="paragraph" w:styleId="Heading1">
     <w:name w:val="Heading 1"/>
-    <w:basedOn w:val="Normal1"/>
     <w:next w:val="Normal"/>
     <w:qFormat/>
     <w:pPr>
       <w:keepNext/>
       <w:keepLines/>
+      <w:widowControl w:val="false"/>
       <w:spacing w:lineRule="auto" w:line="240" w:before="400" w:after="120"/>
     </w:pPr>
     <w:rPr>
+      <w:rFonts w:ascii="Arial" w:hAnsi="Arial" w:eastAsia="Arial" w:cs="Arial"/>
+      <w:color w:val="auto"/>
       <w:sz w:val="40"/>
       <w:szCs w:val="40"/>
+      <w:lang w:val="en-US" w:eastAsia="zh-CN" w:bidi="hi-IN"/>
     </w:rPr>
   </w:style>
   <w:style w:type="paragraph" w:styleId="Heading2">
     <w:name w:val="Heading 2"/>
-    <w:basedOn w:val="Normal1"/>
     <w:next w:val="Normal"/>
     <w:qFormat/>
     <w:pPr>
       <w:keepNext/>
       <w:keepLines/>
+      <w:widowControl w:val="false"/>
       <w:spacing w:lineRule="auto" w:line="240" w:before="360" w:after="120"/>
     </w:pPr>
     <w:rPr>
+      <w:rFonts w:ascii="Arial" w:hAnsi="Arial" w:eastAsia="Arial" w:cs="Arial"/>
       <w:b w:val="false"/>
+      <w:color w:val="auto"/>
       <w:sz w:val="32"/>
       <w:szCs w:val="32"/>
+      <w:lang w:val="en-US" w:eastAsia="zh-CN" w:bidi="hi-IN"/>
     </w:rPr>
   </w:style>
   <w:style w:type="paragraph" w:styleId="Heading3">
     <w:name w:val="Heading 3"/>
-    <w:basedOn w:val="Normal1"/>
     <w:next w:val="Normal"/>
     <w:qFormat/>
     <w:pPr>
       <w:keepNext/>
       <w:keepLines/>
+      <w:widowControl w:val="false"/>
       <w:spacing w:lineRule="auto" w:line="240" w:before="320" w:after="80"/>
     </w:pPr>
     <w:rPr>
+      <w:rFonts w:ascii="Arial" w:hAnsi="Arial" w:eastAsia="Arial" w:cs="Arial"/>
       <w:b w:val="false"/>
       <w:color w:val="434343"/>
       <w:sz w:val="28"/>
       <w:szCs w:val="28"/>
+      <w:lang w:val="en-US" w:eastAsia="zh-CN" w:bidi="hi-IN"/>
     </w:rPr>
   </w:style>
   <w:style w:type="paragraph" w:styleId="Heading4">
     <w:name w:val="Heading 4"/>
-    <w:basedOn w:val="Normal1"/>
     <w:next w:val="Normal"/>
     <w:qFormat/>
     <w:pPr>
       <w:keepNext/>
       <w:keepLines/>
+      <w:widowControl w:val="false"/>
       <w:spacing w:lineRule="auto" w:line="240" w:before="280" w:after="80"/>
     </w:pPr>
     <w:rPr>
+      <w:rFonts w:ascii="Arial" w:hAnsi="Arial" w:eastAsia="Arial" w:cs="Arial"/>
       <w:color w:val="666666"/>
       <w:sz w:val="24"/>
       <w:szCs w:val="24"/>
+      <w:lang w:val="en-US" w:eastAsia="zh-CN" w:bidi="hi-IN"/>
     </w:rPr>
   </w:style>
   <w:style w:type="paragraph" w:styleId="Heading5">
     <w:name w:val="Heading 5"/>
-    <w:basedOn w:val="Normal1"/>
     <w:next w:val="Normal"/>
     <w:qFormat/>
     <w:pPr>
       <w:keepNext/>
       <w:keepLines/>
+      <w:widowControl w:val="false"/>
       <w:spacing w:lineRule="auto" w:line="240" w:before="240" w:after="80"/>
     </w:pPr>
     <w:rPr>
+      <w:rFonts w:ascii="Arial" w:hAnsi="Arial" w:eastAsia="Arial" w:cs="Arial"/>
       <w:color w:val="666666"/>
       <w:sz w:val="22"/>
       <w:szCs w:val="22"/>
+      <w:lang w:val="en-US" w:eastAsia="zh-CN" w:bidi="hi-IN"/>
     </w:rPr>
   </w:style>
   <w:style w:type="paragraph" w:styleId="Heading6">
     <w:name w:val="Heading 6"/>
-    <w:basedOn w:val="Normal1"/>
     <w:next w:val="Normal"/>
     <w:qFormat/>
     <w:pPr>
       <w:keepNext/>
       <w:keepLines/>
+      <w:widowControl w:val="false"/>
       <w:spacing w:lineRule="auto" w:line="240" w:before="240" w:after="80"/>
     </w:pPr>
     <w:rPr>
+      <w:rFonts w:ascii="Arial" w:hAnsi="Arial" w:eastAsia="Arial" w:cs="Arial"/>
       <w:i/>
       <w:color w:val="666666"/>
       <w:sz w:val="22"/>
       <w:szCs w:val="22"/>
+      <w:lang w:val="en-US" w:eastAsia="zh-CN" w:bidi="hi-IN"/>
     </w:rPr>
   </w:style>
   <w:style w:type="character" w:styleId="ListLabel1">
@@ -2247,6 +2569,195 @@
       <w:vertAlign w:val="baseline"/>
     </w:rPr>
   </w:style>
+  <w:style w:type="character" w:styleId="ListLabel10">
+    <w:name w:val="ListLabel 10"/>
+    <w:qFormat/>
+    <w:rPr>
+      <w:rFonts w:eastAsia="Open Sans" w:cs="Open Sans"/>
+      <w:b w:val="false"/>
+      <w:i w:val="false"/>
+      <w:caps w:val="false"/>
+      <w:smallCaps w:val="false"/>
+      <w:strike w:val="false"/>
+      <w:dstrike w:val="false"/>
+      <w:color w:val="695D46"/>
+      <w:position w:val="0"/>
+      <w:sz w:val="24"/>
+      <w:sz w:val="24"/>
+      <w:szCs w:val="36"/>
+      <w:highlight w:val="white"/>
+      <w:u w:val="none"/>
+      <w:vertAlign w:val="baseline"/>
+    </w:rPr>
+  </w:style>
+  <w:style w:type="character" w:styleId="ListLabel11">
+    <w:name w:val="ListLabel 11"/>
+    <w:qFormat/>
+    <w:rPr>
+      <w:rFonts w:cs="Open Sans"/>
+      <w:b w:val="false"/>
+      <w:i w:val="false"/>
+      <w:caps w:val="false"/>
+      <w:smallCaps w:val="false"/>
+      <w:strike w:val="false"/>
+      <w:dstrike w:val="false"/>
+      <w:color w:val="695D46"/>
+      <w:position w:val="0"/>
+      <w:sz w:val="28"/>
+      <w:sz w:val="28"/>
+      <w:szCs w:val="28"/>
+      <w:highlight w:val="white"/>
+      <w:u w:val="none"/>
+      <w:vertAlign w:val="baseline"/>
+    </w:rPr>
+  </w:style>
+  <w:style w:type="character" w:styleId="ListLabel12">
+    <w:name w:val="ListLabel 12"/>
+    <w:qFormat/>
+    <w:rPr>
+      <w:rFonts w:cs="Open Sans"/>
+      <w:b w:val="false"/>
+      <w:i w:val="false"/>
+      <w:caps w:val="false"/>
+      <w:smallCaps w:val="false"/>
+      <w:strike w:val="false"/>
+      <w:dstrike w:val="false"/>
+      <w:color w:val="695D46"/>
+      <w:position w:val="0"/>
+      <w:sz w:val="28"/>
+      <w:sz w:val="28"/>
+      <w:szCs w:val="28"/>
+      <w:highlight w:val="white"/>
+      <w:u w:val="none"/>
+      <w:vertAlign w:val="baseline"/>
+    </w:rPr>
+  </w:style>
+  <w:style w:type="character" w:styleId="ListLabel13">
+    <w:name w:val="ListLabel 13"/>
+    <w:qFormat/>
+    <w:rPr>
+      <w:rFonts w:cs="Open Sans"/>
+      <w:b w:val="false"/>
+      <w:i w:val="false"/>
+      <w:caps w:val="false"/>
+      <w:smallCaps w:val="false"/>
+      <w:strike w:val="false"/>
+      <w:dstrike w:val="false"/>
+      <w:color w:val="695D46"/>
+      <w:position w:val="0"/>
+      <w:sz w:val="28"/>
+      <w:sz w:val="28"/>
+      <w:szCs w:val="28"/>
+      <w:highlight w:val="white"/>
+      <w:u w:val="none"/>
+      <w:vertAlign w:val="baseline"/>
+    </w:rPr>
+  </w:style>
+  <w:style w:type="character" w:styleId="ListLabel14">
+    <w:name w:val="ListLabel 14"/>
+    <w:qFormat/>
+    <w:rPr>
+      <w:rFonts w:cs="Open Sans"/>
+      <w:b w:val="false"/>
+      <w:i w:val="false"/>
+      <w:caps w:val="false"/>
+      <w:smallCaps w:val="false"/>
+      <w:strike w:val="false"/>
+      <w:dstrike w:val="false"/>
+      <w:color w:val="695D46"/>
+      <w:position w:val="0"/>
+      <w:sz w:val="28"/>
+      <w:sz w:val="28"/>
+      <w:szCs w:val="28"/>
+      <w:highlight w:val="white"/>
+      <w:u w:val="none"/>
+      <w:vertAlign w:val="baseline"/>
+    </w:rPr>
+  </w:style>
+  <w:style w:type="character" w:styleId="ListLabel15">
+    <w:name w:val="ListLabel 15"/>
+    <w:qFormat/>
+    <w:rPr>
+      <w:rFonts w:cs="Open Sans"/>
+      <w:b w:val="false"/>
+      <w:i w:val="false"/>
+      <w:caps w:val="false"/>
+      <w:smallCaps w:val="false"/>
+      <w:strike w:val="false"/>
+      <w:dstrike w:val="false"/>
+      <w:color w:val="695D46"/>
+      <w:position w:val="0"/>
+      <w:sz w:val="28"/>
+      <w:sz w:val="28"/>
+      <w:szCs w:val="28"/>
+      <w:highlight w:val="white"/>
+      <w:u w:val="none"/>
+      <w:vertAlign w:val="baseline"/>
+    </w:rPr>
+  </w:style>
+  <w:style w:type="character" w:styleId="ListLabel16">
+    <w:name w:val="ListLabel 16"/>
+    <w:qFormat/>
+    <w:rPr>
+      <w:rFonts w:cs="Open Sans"/>
+      <w:b w:val="false"/>
+      <w:i w:val="false"/>
+      <w:caps w:val="false"/>
+      <w:smallCaps w:val="false"/>
+      <w:strike w:val="false"/>
+      <w:dstrike w:val="false"/>
+      <w:color w:val="695D46"/>
+      <w:position w:val="0"/>
+      <w:sz w:val="28"/>
+      <w:sz w:val="28"/>
+      <w:szCs w:val="28"/>
+      <w:highlight w:val="white"/>
+      <w:u w:val="none"/>
+      <w:vertAlign w:val="baseline"/>
+    </w:rPr>
+  </w:style>
+  <w:style w:type="character" w:styleId="ListLabel17">
+    <w:name w:val="ListLabel 17"/>
+    <w:qFormat/>
+    <w:rPr>
+      <w:rFonts w:cs="Open Sans"/>
+      <w:b w:val="false"/>
+      <w:i w:val="false"/>
+      <w:caps w:val="false"/>
+      <w:smallCaps w:val="false"/>
+      <w:strike w:val="false"/>
+      <w:dstrike w:val="false"/>
+      <w:color w:val="695D46"/>
+      <w:position w:val="0"/>
+      <w:sz w:val="28"/>
+      <w:sz w:val="28"/>
+      <w:szCs w:val="28"/>
+      <w:highlight w:val="white"/>
+      <w:u w:val="none"/>
+      <w:vertAlign w:val="baseline"/>
+    </w:rPr>
+  </w:style>
+  <w:style w:type="character" w:styleId="ListLabel18">
+    <w:name w:val="ListLabel 18"/>
+    <w:qFormat/>
+    <w:rPr>
+      <w:rFonts w:cs="Open Sans"/>
+      <w:b w:val="false"/>
+      <w:i w:val="false"/>
+      <w:caps w:val="false"/>
+      <w:smallCaps w:val="false"/>
+      <w:strike w:val="false"/>
+      <w:dstrike w:val="false"/>
+      <w:color w:val="695D46"/>
+      <w:position w:val="0"/>
+      <w:sz w:val="28"/>
+      <w:sz w:val="28"/>
+      <w:szCs w:val="28"/>
+      <w:highlight w:val="white"/>
+      <w:u w:val="none"/>
+      <w:vertAlign w:val="baseline"/>
+    </w:rPr>
+  </w:style>
   <w:style w:type="paragraph" w:styleId="Heading">
     <w:name w:val="Heading"/>
     <w:basedOn w:val="Normal"/>
@@ -2305,7 +2816,7 @@
       <w:rFonts w:cs="FreeSans"/>
     </w:rPr>
   </w:style>
-  <w:style w:type="paragraph" w:styleId="Normal1" w:default="1">
+  <w:style w:type="paragraph" w:styleId="LOnormal" w:default="1">
     <w:name w:val="LO-normal"/>
     <w:qFormat/>
     <w:pPr>
@@ -2315,7 +2826,7 @@
     </w:pPr>
     <w:rPr>
       <w:rFonts w:ascii="Arial" w:hAnsi="Arial" w:eastAsia="Arial" w:cs="Arial"/>
-      <w:color w:val="auto"/>
+      <w:color w:val="00000A"/>
       <w:sz w:val="22"/>
       <w:szCs w:val="22"/>
       <w:lang w:val="en-US" w:eastAsia="zh-CN" w:bidi="hi-IN"/>
@@ -2323,7 +2834,7 @@
   </w:style>
   <w:style w:type="paragraph" w:styleId="Title">
     <w:name w:val="Title"/>
-    <w:basedOn w:val="Normal1"/>
+    <w:basedOn w:val="LOnormal"/>
     <w:next w:val="Normal"/>
     <w:qFormat/>
     <w:pPr>
@@ -2338,7 +2849,7 @@
   </w:style>
   <w:style w:type="paragraph" w:styleId="Subtitle">
     <w:name w:val="Subtitle"/>
-    <w:basedOn w:val="Normal1"/>
+    <w:basedOn w:val="LOnormal"/>
     <w:next w:val="Normal"/>
     <w:qFormat/>
     <w:pPr>

</xml_diff>

<commit_message>
update plots and strong model
</commit_message>
<xml_diff>
--- a/hw6_adversarial_attack/hw6_report.docx
+++ b/hw6_adversarial_attack/hw6_report.docx
@@ -718,6 +718,323 @@
           <w:szCs w:val="24"/>
         </w:rPr>
         <w:t>畫長條圖</w:t>
+      </w:r>
+      <w:r>
+        <w:rPr>
+          <w:rFonts w:eastAsia="Arial Unicode MS" w:cs="Arial Unicode MS" w:ascii="Arial Unicode MS" w:hAnsi="Arial Unicode MS"/>
+          <w:color w:val="000000"/>
+          <w:sz w:val="24"/>
+          <w:szCs w:val="24"/>
+        </w:rPr>
+        <w:t xml:space="preserve">, </w:t>
+      </w:r>
+      <w:r>
+        <w:rPr>
+          <w:rFonts w:ascii="Arial Unicode MS" w:hAnsi="Arial Unicode MS" w:cs="Arial Unicode MS" w:eastAsia="Arial Unicode MS"/>
+          <w:color w:val="000000"/>
+          <w:sz w:val="24"/>
+          <w:szCs w:val="24"/>
+        </w:rPr>
+        <w:t>最低最低就是落在</w:t>
+      </w:r>
+      <w:r>
+        <w:rPr>
+          <w:rFonts w:eastAsia="Arial Unicode MS" w:cs="Arial Unicode MS" w:ascii="Arial Unicode MS" w:hAnsi="Arial Unicode MS"/>
+          <w:color w:val="000000"/>
+          <w:sz w:val="24"/>
+          <w:szCs w:val="24"/>
+        </w:rPr>
+        <w:t>18</w:t>
+      </w:r>
+    </w:p>
+    <w:p>
+      <w:pPr>
+        <w:pStyle w:val="Normal"/>
+        <w:widowControl w:val="false"/>
+        <w:ind w:hanging="0"/>
+        <w:rPr>
+          <w:rFonts w:ascii="Arial Unicode MS" w:hAnsi="Arial Unicode MS" w:eastAsia="Arial Unicode MS" w:cs="Arial Unicode MS"/>
+          <w:color w:val="000000"/>
+          <w:sz w:val="24"/>
+          <w:szCs w:val="24"/>
+        </w:rPr>
+      </w:pPr>
+      <w:r>
+        <w:rPr>
+          <w:rFonts w:eastAsia="Arial Unicode MS" w:cs="Arial Unicode MS" w:ascii="Arial Unicode MS" w:hAnsi="Arial Unicode MS"/>
+          <w:color w:val="000000"/>
+          <w:sz w:val="24"/>
+          <w:szCs w:val="24"/>
+        </w:rPr>
+      </w:r>
+    </w:p>
+    <w:p>
+      <w:pPr>
+        <w:pStyle w:val="Normal"/>
+        <w:widowControl w:val="false"/>
+        <w:ind w:hanging="0"/>
+        <w:rPr>
+          <w:rFonts w:ascii="Arial Unicode MS" w:hAnsi="Arial Unicode MS" w:eastAsia="Arial Unicode MS" w:cs="Arial Unicode MS"/>
+          <w:color w:val="000000"/>
+          <w:sz w:val="24"/>
+          <w:szCs w:val="24"/>
+        </w:rPr>
+      </w:pPr>
+      <w:r>
+        <w:rPr>
+          <w:rFonts w:ascii="Arial Unicode MS" w:hAnsi="Arial Unicode MS" w:cs="Arial Unicode MS" w:eastAsia="Arial Unicode MS"/>
+          <w:color w:val="000000"/>
+          <w:sz w:val="24"/>
+          <w:szCs w:val="24"/>
+        </w:rPr>
+        <w:t>後來透過部隊稱的</w:t>
+      </w:r>
+      <w:r>
+        <w:rPr>
+          <w:rFonts w:eastAsia="Arial Unicode MS" w:cs="Arial Unicode MS" w:ascii="Arial Unicode MS" w:hAnsi="Arial Unicode MS"/>
+          <w:color w:val="000000"/>
+          <w:sz w:val="24"/>
+          <w:szCs w:val="24"/>
+        </w:rPr>
+        <w:t xml:space="preserve">+:- = 2:1, epsilon-0.05, </w:t>
+      </w:r>
+      <w:r>
+        <w:rPr>
+          <w:rFonts w:ascii="Arial Unicode MS" w:hAnsi="Arial Unicode MS" w:cs="Arial Unicode MS" w:eastAsia="Arial Unicode MS"/>
+          <w:color w:val="000000"/>
+          <w:sz w:val="24"/>
+          <w:szCs w:val="24"/>
+        </w:rPr>
+        <w:t>最低可以壓在</w:t>
+      </w:r>
+      <w:r>
+        <w:rPr>
+          <w:rFonts w:eastAsia="Arial Unicode MS" w:cs="Arial Unicode MS" w:ascii="Arial Unicode MS" w:hAnsi="Arial Unicode MS"/>
+          <w:color w:val="000000"/>
+          <w:sz w:val="24"/>
+          <w:szCs w:val="24"/>
+        </w:rPr>
+        <w:t>15</w:t>
+      </w:r>
+    </w:p>
+    <w:p>
+      <w:pPr>
+        <w:pStyle w:val="Normal"/>
+        <w:widowControl w:val="false"/>
+        <w:ind w:hanging="0"/>
+        <w:rPr>
+          <w:rFonts w:ascii="Arial Unicode MS" w:hAnsi="Arial Unicode MS" w:eastAsia="Arial Unicode MS" w:cs="Arial Unicode MS"/>
+          <w:color w:val="000000"/>
+          <w:sz w:val="24"/>
+          <w:szCs w:val="24"/>
+        </w:rPr>
+      </w:pPr>
+      <w:r>
+        <w:rPr>
+          <w:rFonts w:eastAsia="Arial Unicode MS" w:cs="Arial Unicode MS" w:ascii="Arial Unicode MS" w:hAnsi="Arial Unicode MS"/>
+          <w:color w:val="000000"/>
+          <w:sz w:val="24"/>
+          <w:szCs w:val="24"/>
+        </w:rPr>
+        <w:t>validating ./submission/eps0.05m4</w:t>
+      </w:r>
+    </w:p>
+    <w:p>
+      <w:pPr>
+        <w:pStyle w:val="Normal"/>
+        <w:widowControl w:val="false"/>
+        <w:ind w:hanging="0"/>
+        <w:rPr>
+          <w:rFonts w:ascii="Arial Unicode MS" w:hAnsi="Arial Unicode MS" w:eastAsia="Arial Unicode MS" w:cs="Arial Unicode MS"/>
+          <w:color w:val="000000"/>
+          <w:sz w:val="24"/>
+          <w:szCs w:val="24"/>
+        </w:rPr>
+      </w:pPr>
+      <w:r>
+        <w:rPr>
+          <w:rFonts w:eastAsia="Arial Unicode MS" w:cs="Arial Unicode MS" w:ascii="Arial Unicode MS" w:hAnsi="Arial Unicode MS"/>
+          <w:color w:val="000000"/>
+          <w:sz w:val="24"/>
+          <w:szCs w:val="24"/>
+        </w:rPr>
+        <w:t>classification acc:  0.075 15 200</w:t>
+      </w:r>
+    </w:p>
+    <w:p>
+      <w:pPr>
+        <w:pStyle w:val="Normal"/>
+        <w:widowControl w:val="false"/>
+        <w:ind w:hanging="0"/>
+        <w:rPr>
+          <w:rFonts w:ascii="Arial Unicode MS" w:hAnsi="Arial Unicode MS" w:eastAsia="Arial Unicode MS" w:cs="Arial Unicode MS"/>
+          <w:color w:val="000000"/>
+          <w:sz w:val="24"/>
+          <w:szCs w:val="24"/>
+        </w:rPr>
+      </w:pPr>
+      <w:r>
+        <w:rPr>
+          <w:rFonts w:eastAsia="Arial Unicode MS" w:cs="Arial Unicode MS" w:ascii="Arial Unicode MS" w:hAnsi="Arial Unicode MS"/>
+          <w:color w:val="000000"/>
+          <w:sz w:val="24"/>
+          <w:szCs w:val="24"/>
+        </w:rPr>
+        <w:t>L-inf 5.55</w:t>
+      </w:r>
+    </w:p>
+    <w:tbl>
+      <w:tblPr>
+        <w:tblW w:w="5344" w:type="dxa"/>
+        <w:jc w:val="left"/>
+        <w:tblInd w:w="28" w:type="dxa"/>
+        <w:tblBorders/>
+        <w:tblCellMar>
+          <w:top w:w="28" w:type="dxa"/>
+          <w:left w:w="28" w:type="dxa"/>
+          <w:bottom w:w="28" w:type="dxa"/>
+          <w:right w:w="28" w:type="dxa"/>
+        </w:tblCellMar>
+      </w:tblPr>
+      <w:tblGrid>
+        <w:gridCol w:w="423"/>
+        <w:gridCol w:w="1374"/>
+        <w:gridCol w:w="714"/>
+        <w:gridCol w:w="836"/>
+        <w:gridCol w:w="408"/>
+        <w:gridCol w:w="1589"/>
+      </w:tblGrid>
+      <w:tr>
+        <w:trPr/>
+        <w:tc>
+          <w:tcPr>
+            <w:tcW w:w="423" w:type="dxa"/>
+            <w:tcBorders/>
+            <w:shd w:fill="auto" w:val="clear"/>
+            <w:vAlign w:val="center"/>
+          </w:tcPr>
+          <w:p>
+            <w:pPr>
+              <w:pStyle w:val="TableContents"/>
+              <w:rPr/>
+            </w:pPr>
+            <w:r>
+              <w:rPr/>
+              <w:t xml:space="preserve">44 </w:t>
+            </w:r>
+          </w:p>
+        </w:tc>
+        <w:tc>
+          <w:tcPr>
+            <w:tcW w:w="1374" w:type="dxa"/>
+            <w:tcBorders/>
+            <w:shd w:fill="auto" w:val="clear"/>
+            <w:vAlign w:val="center"/>
+          </w:tcPr>
+          <w:p>
+            <w:pPr>
+              <w:pStyle w:val="TableContents"/>
+              <w:rPr/>
+            </w:pPr>
+            <w:r>
+              <w:rPr/>
+              <w:t xml:space="preserve">shannon112 </w:t>
+            </w:r>
+          </w:p>
+        </w:tc>
+        <w:tc>
+          <w:tcPr>
+            <w:tcW w:w="714" w:type="dxa"/>
+            <w:tcBorders/>
+            <w:shd w:fill="auto" w:val="clear"/>
+            <w:vAlign w:val="center"/>
+          </w:tcPr>
+          <w:p>
+            <w:pPr>
+              <w:pStyle w:val="TableContents"/>
+              <w:rPr/>
+            </w:pPr>
+            <w:r>
+              <w:rPr/>
+              <w:t xml:space="preserve">0.925 </w:t>
+            </w:r>
+          </w:p>
+        </w:tc>
+        <w:tc>
+          <w:tcPr>
+            <w:tcW w:w="836" w:type="dxa"/>
+            <w:tcBorders/>
+            <w:shd w:fill="auto" w:val="clear"/>
+            <w:vAlign w:val="center"/>
+          </w:tcPr>
+          <w:p>
+            <w:pPr>
+              <w:pStyle w:val="TableContents"/>
+              <w:rPr/>
+            </w:pPr>
+            <w:r>
+              <w:rPr/>
+              <w:t xml:space="preserve">2.7750 </w:t>
+            </w:r>
+          </w:p>
+        </w:tc>
+        <w:tc>
+          <w:tcPr>
+            <w:tcW w:w="408" w:type="dxa"/>
+            <w:tcBorders/>
+            <w:shd w:fill="auto" w:val="clear"/>
+            <w:vAlign w:val="center"/>
+          </w:tcPr>
+          <w:p>
+            <w:pPr>
+              <w:pStyle w:val="TableContents"/>
+              <w:rPr/>
+            </w:pPr>
+            <w:r>
+              <w:rPr/>
+              <w:t xml:space="preserve">11 </w:t>
+            </w:r>
+          </w:p>
+        </w:tc>
+        <w:tc>
+          <w:tcPr>
+            <w:tcW w:w="1589" w:type="dxa"/>
+            <w:tcBorders/>
+            <w:shd w:fill="auto" w:val="clear"/>
+            <w:vAlign w:val="center"/>
+          </w:tcPr>
+          <w:p>
+            <w:pPr>
+              <w:pStyle w:val="TableContents"/>
+              <w:rPr/>
+            </w:pPr>
+            <w:r>
+              <w:rPr/>
+              <w:t xml:space="preserve">2 minutes ago </w:t>
+            </w:r>
+          </w:p>
+        </w:tc>
+      </w:tr>
+    </w:tbl>
+    <w:p>
+      <w:pPr>
+        <w:pStyle w:val="Normal"/>
+        <w:widowControl w:val="false"/>
+        <w:ind w:hanging="0"/>
+        <w:rPr>
+          <w:rFonts w:ascii="Arial Unicode MS" w:hAnsi="Arial Unicode MS" w:eastAsia="Arial Unicode MS" w:cs="Arial Unicode MS"/>
+          <w:color w:val="000000"/>
+          <w:sz w:val="24"/>
+          <w:szCs w:val="24"/>
+        </w:rPr>
+      </w:pPr>
+      <w:r>
+        <w:rPr>
+          <w:rFonts w:eastAsia="Arial Unicode MS" w:cs="Arial Unicode MS" w:ascii="Arial Unicode MS" w:hAnsi="Arial Unicode MS"/>
+          <w:color w:val="000000"/>
+          <w:sz w:val="24"/>
+          <w:szCs w:val="24"/>
+        </w:rPr>
       </w:r>
     </w:p>
     <w:p>

</xml_diff>